<commit_message>
Optional video consent form added
</commit_message>
<xml_diff>
--- a/Study Files/in_person_study_consent_form.docx
+++ b/Study Files/in_person_study_consent_form.docx
@@ -2779,6 +2779,282 @@
           <w:szCs w:val="22"/>
         </w:rPr>
         <w:t>Date</w:t>
+      </w:r>
+    </w:p>
+    <w:p>
+      <w:pPr>
+        <w:tabs>
+          <w:tab w:val="left" w:pos="720"/>
+          <w:tab w:val="left" w:pos="1440"/>
+          <w:tab w:val="left" w:pos="2160"/>
+          <w:tab w:val="left" w:pos="2880"/>
+          <w:tab w:val="left" w:pos="3600"/>
+          <w:tab w:val="left" w:pos="4320"/>
+          <w:tab w:val="left" w:pos="5040"/>
+          <w:tab w:val="left" w:pos="5760"/>
+          <w:tab w:val="left" w:pos="6480"/>
+          <w:tab w:val="left" w:pos="7200"/>
+          <w:tab w:val="left" w:pos="7920"/>
+          <w:tab w:val="left" w:pos="8640"/>
+        </w:tabs>
+        <w:jc w:val="center"/>
+        <w:rPr>
+          <w:rFonts w:ascii="Times" w:hAnsi="Times"/>
+          <w:b/>
+          <w:bCs/>
+          <w:sz w:val="32"/>
+          <w:szCs w:val="32"/>
+        </w:rPr>
+      </w:pPr>
+      <w:r>
+        <w:rPr>
+          <w:rFonts w:ascii="Times" w:hAnsi="Times"/>
+          <w:b/>
+          <w:bCs/>
+          <w:sz w:val="32"/>
+          <w:szCs w:val="32"/>
+        </w:rPr>
+        <w:lastRenderedPageBreak/>
+        <w:t>Video Recording: Additional Consent</w:t>
+      </w:r>
+    </w:p>
+    <w:p>
+      <w:pPr>
+        <w:tabs>
+          <w:tab w:val="left" w:pos="720"/>
+          <w:tab w:val="left" w:pos="1440"/>
+          <w:tab w:val="left" w:pos="2160"/>
+          <w:tab w:val="left" w:pos="2880"/>
+          <w:tab w:val="left" w:pos="3600"/>
+          <w:tab w:val="left" w:pos="4320"/>
+          <w:tab w:val="left" w:pos="5040"/>
+          <w:tab w:val="left" w:pos="5760"/>
+          <w:tab w:val="left" w:pos="6480"/>
+          <w:tab w:val="left" w:pos="7200"/>
+          <w:tab w:val="left" w:pos="7920"/>
+          <w:tab w:val="left" w:pos="8640"/>
+        </w:tabs>
+        <w:rPr>
+          <w:rFonts w:ascii="Times" w:hAnsi="Times"/>
+          <w:sz w:val="22"/>
+          <w:szCs w:val="22"/>
+        </w:rPr>
+      </w:pPr>
+    </w:p>
+    <w:p>
+      <w:pPr>
+        <w:tabs>
+          <w:tab w:val="left" w:pos="720"/>
+          <w:tab w:val="left" w:pos="1440"/>
+          <w:tab w:val="left" w:pos="2160"/>
+          <w:tab w:val="left" w:pos="2880"/>
+          <w:tab w:val="left" w:pos="3600"/>
+          <w:tab w:val="left" w:pos="4320"/>
+          <w:tab w:val="left" w:pos="5040"/>
+          <w:tab w:val="left" w:pos="5760"/>
+          <w:tab w:val="left" w:pos="6480"/>
+          <w:tab w:val="left" w:pos="7200"/>
+          <w:tab w:val="left" w:pos="7920"/>
+          <w:tab w:val="left" w:pos="8640"/>
+        </w:tabs>
+        <w:rPr>
+          <w:rFonts w:ascii="Times" w:hAnsi="Times"/>
+          <w:sz w:val="22"/>
+          <w:szCs w:val="22"/>
+        </w:rPr>
+      </w:pPr>
+    </w:p>
+    <w:p>
+      <w:pPr>
+        <w:tabs>
+          <w:tab w:val="left" w:pos="720"/>
+          <w:tab w:val="left" w:pos="1440"/>
+          <w:tab w:val="left" w:pos="2160"/>
+          <w:tab w:val="left" w:pos="2880"/>
+          <w:tab w:val="left" w:pos="3600"/>
+          <w:tab w:val="left" w:pos="4320"/>
+          <w:tab w:val="left" w:pos="5040"/>
+          <w:tab w:val="left" w:pos="5760"/>
+          <w:tab w:val="left" w:pos="6480"/>
+          <w:tab w:val="left" w:pos="7200"/>
+          <w:tab w:val="left" w:pos="7920"/>
+          <w:tab w:val="left" w:pos="8640"/>
+        </w:tabs>
+        <w:rPr>
+          <w:rFonts w:ascii="Times" w:hAnsi="Times"/>
+          <w:sz w:val="22"/>
+          <w:szCs w:val="22"/>
+        </w:rPr>
+      </w:pPr>
+      <w:r>
+        <w:rPr>
+          <w:rFonts w:ascii="Times" w:hAnsi="Times"/>
+          <w:sz w:val="22"/>
+          <w:szCs w:val="22"/>
+        </w:rPr>
+        <w:t xml:space="preserve">With your permission, a video recording will be made of you during your participation in the study. We may wish to present some of the video recordings from this study at professional meetings or as demonstrations in classrooms. </w:t>
+      </w:r>
+    </w:p>
+    <w:p>
+      <w:pPr>
+        <w:tabs>
+          <w:tab w:val="left" w:pos="720"/>
+          <w:tab w:val="left" w:pos="1440"/>
+          <w:tab w:val="left" w:pos="2160"/>
+          <w:tab w:val="left" w:pos="2880"/>
+          <w:tab w:val="left" w:pos="3600"/>
+          <w:tab w:val="left" w:pos="4320"/>
+          <w:tab w:val="left" w:pos="5040"/>
+          <w:tab w:val="left" w:pos="5760"/>
+          <w:tab w:val="left" w:pos="6480"/>
+          <w:tab w:val="left" w:pos="7200"/>
+          <w:tab w:val="left" w:pos="7920"/>
+          <w:tab w:val="left" w:pos="8640"/>
+        </w:tabs>
+        <w:rPr>
+          <w:rFonts w:ascii="Times" w:hAnsi="Times"/>
+          <w:sz w:val="22"/>
+          <w:szCs w:val="22"/>
+        </w:rPr>
+      </w:pPr>
+    </w:p>
+    <w:p>
+      <w:pPr>
+        <w:tabs>
+          <w:tab w:val="left" w:pos="720"/>
+          <w:tab w:val="left" w:pos="1440"/>
+          <w:tab w:val="left" w:pos="2160"/>
+          <w:tab w:val="left" w:pos="2880"/>
+          <w:tab w:val="left" w:pos="3600"/>
+          <w:tab w:val="left" w:pos="4320"/>
+          <w:tab w:val="left" w:pos="5040"/>
+          <w:tab w:val="left" w:pos="5760"/>
+          <w:tab w:val="left" w:pos="6480"/>
+          <w:tab w:val="left" w:pos="7200"/>
+          <w:tab w:val="left" w:pos="7920"/>
+          <w:tab w:val="left" w:pos="8640"/>
+        </w:tabs>
+        <w:rPr>
+          <w:rFonts w:ascii="Times" w:hAnsi="Times"/>
+          <w:sz w:val="22"/>
+          <w:szCs w:val="22"/>
+        </w:rPr>
+      </w:pPr>
+      <w:r>
+        <w:rPr>
+          <w:rFonts w:ascii="Times" w:hAnsi="Times"/>
+          <w:sz w:val="22"/>
+          <w:szCs w:val="22"/>
+        </w:rPr>
+        <w:t>If you do not consent to be video recorded, you may still participate in this study. If you are willing to have video recordings taken of you, please mark one of the following boxes:</w:t>
+      </w:r>
+    </w:p>
+    <w:p>
+      <w:pPr>
+        <w:tabs>
+          <w:tab w:val="left" w:pos="720"/>
+          <w:tab w:val="left" w:pos="1440"/>
+          <w:tab w:val="left" w:pos="2160"/>
+          <w:tab w:val="left" w:pos="2880"/>
+          <w:tab w:val="left" w:pos="3600"/>
+          <w:tab w:val="left" w:pos="4320"/>
+          <w:tab w:val="left" w:pos="5040"/>
+          <w:tab w:val="left" w:pos="5760"/>
+          <w:tab w:val="left" w:pos="6480"/>
+          <w:tab w:val="left" w:pos="7200"/>
+          <w:tab w:val="left" w:pos="7920"/>
+          <w:tab w:val="left" w:pos="8640"/>
+        </w:tabs>
+        <w:rPr>
+          <w:rFonts w:ascii="Times" w:hAnsi="Times"/>
+          <w:sz w:val="22"/>
+          <w:szCs w:val="22"/>
+        </w:rPr>
+      </w:pPr>
+    </w:p>
+    <w:p>
+      <w:pPr>
+        <w:tabs>
+          <w:tab w:val="left" w:pos="720"/>
+          <w:tab w:val="left" w:pos="1440"/>
+          <w:tab w:val="left" w:pos="2160"/>
+          <w:tab w:val="left" w:pos="2880"/>
+          <w:tab w:val="left" w:pos="3600"/>
+          <w:tab w:val="left" w:pos="4320"/>
+          <w:tab w:val="left" w:pos="5040"/>
+          <w:tab w:val="left" w:pos="5760"/>
+          <w:tab w:val="left" w:pos="6480"/>
+          <w:tab w:val="left" w:pos="7200"/>
+          <w:tab w:val="left" w:pos="7920"/>
+          <w:tab w:val="left" w:pos="8640"/>
+        </w:tabs>
+        <w:rPr>
+          <w:rFonts w:ascii="Times" w:hAnsi="Times"/>
+          <w:sz w:val="22"/>
+          <w:szCs w:val="22"/>
+        </w:rPr>
+      </w:pPr>
+      <w:r>
+        <w:rPr>
+          <w:rFonts w:ascii="Times" w:hAnsi="Times"/>
+          <w:sz w:val="22"/>
+          <w:szCs w:val="22"/>
+        </w:rPr>
+        <w:t>I would like my face blurred and/or tiled and my voice altered so that I will not be recognizable.</w:t>
+      </w:r>
+    </w:p>
+    <w:p>
+      <w:pPr>
+        <w:tabs>
+          <w:tab w:val="left" w:pos="720"/>
+          <w:tab w:val="left" w:pos="1440"/>
+          <w:tab w:val="left" w:pos="2160"/>
+          <w:tab w:val="left" w:pos="2880"/>
+          <w:tab w:val="left" w:pos="3600"/>
+          <w:tab w:val="left" w:pos="4320"/>
+          <w:tab w:val="left" w:pos="5040"/>
+          <w:tab w:val="left" w:pos="5760"/>
+          <w:tab w:val="left" w:pos="6480"/>
+          <w:tab w:val="left" w:pos="7200"/>
+          <w:tab w:val="left" w:pos="7920"/>
+          <w:tab w:val="left" w:pos="8640"/>
+        </w:tabs>
+        <w:rPr>
+          <w:rFonts w:ascii="Times" w:hAnsi="Times"/>
+          <w:sz w:val="22"/>
+          <w:szCs w:val="22"/>
+        </w:rPr>
+      </w:pPr>
+    </w:p>
+    <w:p>
+      <w:pPr>
+        <w:tabs>
+          <w:tab w:val="left" w:pos="720"/>
+          <w:tab w:val="left" w:pos="1440"/>
+          <w:tab w:val="left" w:pos="2160"/>
+          <w:tab w:val="left" w:pos="2880"/>
+          <w:tab w:val="left" w:pos="3600"/>
+          <w:tab w:val="left" w:pos="4320"/>
+          <w:tab w:val="left" w:pos="5040"/>
+          <w:tab w:val="left" w:pos="5760"/>
+          <w:tab w:val="left" w:pos="6480"/>
+          <w:tab w:val="left" w:pos="7200"/>
+          <w:tab w:val="left" w:pos="7920"/>
+          <w:tab w:val="left" w:pos="8640"/>
+        </w:tabs>
+        <w:rPr>
+          <w:rFonts w:ascii="Times" w:hAnsi="Times"/>
+          <w:sz w:val="22"/>
+          <w:szCs w:val="22"/>
+        </w:rPr>
+      </w:pPr>
+      <w:r>
+        <w:rPr>
+          <w:rFonts w:ascii="Times" w:hAnsi="Times"/>
+          <w:sz w:val="22"/>
+          <w:szCs w:val="22"/>
+        </w:rPr>
+        <w:t>I consent to use of my unaltered face or voice</w:t>
       </w:r>
     </w:p>
     <w:sectPr>
@@ -3479,6 +3755,11 @@
       <w:szCs w:val="24"/>
     </w:rPr>
   </w:style>
+  <w:style w:type="character" w:customStyle="1" w:styleId="markedcontent">
+    <w:name w:val="markedcontent"/>
+    <w:basedOn w:val="DefaultParagraphFont"/>
+    <w:rsid w:val="00DB04BC"/>
+  </w:style>
 </w:styles>
 </file>
 

</xml_diff>